<commit_message>
Changed section headings to generic versions
</commit_message>
<xml_diff>
--- a/CMQA/Weekly_Meeting_Minutes/Rascal_Weekly_Meeting_Minutes_Template.docx
+++ b/CMQA/Weekly_Meeting_Minutes/Rascal_Weekly_Meeting_Minutes_Template.docx
@@ -926,8 +926,16 @@
         <w:rPr>
           <w:lang w:val="fr-FR"/>
         </w:rPr>
-        <w:t>Tyler Olson</w:t>
+        <w:t xml:space="preserve">Tyler </w:t>
       </w:r>
+      <w:proofErr w:type="spellStart"/>
+      <w:r>
+        <w:rPr>
+          <w:lang w:val="fr-FR"/>
+        </w:rPr>
+        <w:t>Olson</w:t>
+      </w:r>
+      <w:proofErr w:type="spellEnd"/>
       <w:r>
         <w:rPr>
           <w:lang w:val="fr-FR"/>
@@ -1004,10 +1012,18 @@
         <w:t xml:space="preserve"> Meeting Minutes headings</w:t>
       </w:r>
       <w:r>
-        <w:t xml:space="preserve"> at </w:t>
+        <w:t xml:space="preserve"> </w:t>
+      </w:r>
+      <w:proofErr w:type="gramStart"/>
+      <w:r>
+        <w:t xml:space="preserve">at </w:t>
       </w:r>
       <w:r>
-        <w:t>. The items that will be included in each of th</w:t>
+        <w:t>.</w:t>
+      </w:r>
+      <w:proofErr w:type="gramEnd"/>
+      <w:r>
+        <w:t xml:space="preserve"> The items that will be included in each of th</w:t>
       </w:r>
       <w:r>
         <w:t>ese minutes</w:t>
@@ -1459,8 +1475,17 @@
                 <w:sz w:val="22"/>
                 <w:szCs w:val="22"/>
               </w:rPr>
-              <w:t>Bryant Gaume</w:t>
+              <w:t xml:space="preserve">Bryant </w:t>
             </w:r>
+            <w:proofErr w:type="spellStart"/>
+            <w:r>
+              <w:rPr>
+                <w:sz w:val="22"/>
+                <w:szCs w:val="22"/>
+              </w:rPr>
+              <w:t>Gaume</w:t>
+            </w:r>
+            <w:proofErr w:type="spellEnd"/>
           </w:p>
         </w:tc>
         <w:tc>
@@ -1811,8 +1836,17 @@
                 <w:sz w:val="22"/>
                 <w:szCs w:val="22"/>
               </w:rPr>
-              <w:t>Dr. Swartwout</w:t>
+              <w:t xml:space="preserve">Dr. </w:t>
             </w:r>
+            <w:proofErr w:type="spellStart"/>
+            <w:r>
+              <w:rPr>
+                <w:sz w:val="22"/>
+                <w:szCs w:val="22"/>
+              </w:rPr>
+              <w:t>Swartwout</w:t>
+            </w:r>
+            <w:proofErr w:type="spellEnd"/>
           </w:p>
         </w:tc>
         <w:tc>
@@ -3350,7 +3384,23 @@
           <w:sz w:val="18"/>
           <w:szCs w:val="18"/>
         </w:rPr>
-        <w:t>(i.e. Common Elements Used between COPPER and Argus)</w:t>
+        <w:t>(</w:t>
+      </w:r>
+      <w:proofErr w:type="gramStart"/>
+      <w:r>
+        <w:rPr>
+          <w:sz w:val="18"/>
+          <w:szCs w:val="18"/>
+        </w:rPr>
+        <w:t>i.e</w:t>
+      </w:r>
+      <w:proofErr w:type="gramEnd"/>
+      <w:r>
+        <w:rPr>
+          <w:sz w:val="18"/>
+          <w:szCs w:val="18"/>
+        </w:rPr>
+        <w:t>. Common Elements Used between COPPER and Argus)</w:t>
       </w:r>
     </w:p>
     <w:p>
@@ -3490,7 +3540,23 @@
           <w:sz w:val="18"/>
           <w:szCs w:val="18"/>
         </w:rPr>
-        <w:t>(i.e. The Standard Structure in which Any CubeSat is Stored During Launch and Ejection)</w:t>
+        <w:t>(</w:t>
+      </w:r>
+      <w:proofErr w:type="gramStart"/>
+      <w:r>
+        <w:rPr>
+          <w:sz w:val="18"/>
+          <w:szCs w:val="18"/>
+        </w:rPr>
+        <w:t>i.e</w:t>
+      </w:r>
+      <w:proofErr w:type="gramEnd"/>
+      <w:r>
+        <w:rPr>
+          <w:sz w:val="18"/>
+          <w:szCs w:val="18"/>
+        </w:rPr>
+        <w:t>. The Standard Structure in which Any CubeSat is Stored During Launch and Ejection)</w:t>
       </w:r>
     </w:p>
     <w:p>
@@ -3554,7 +3620,23 @@
           <w:sz w:val="16"/>
           <w:szCs w:val="16"/>
         </w:rPr>
-        <w:t xml:space="preserve">(i.e. Program Run Out of the AFRL that Conducts Nanosat Competitions </w:t>
+        <w:t>(</w:t>
+      </w:r>
+      <w:proofErr w:type="gramStart"/>
+      <w:r>
+        <w:rPr>
+          <w:sz w:val="16"/>
+          <w:szCs w:val="16"/>
+        </w:rPr>
+        <w:t>i.e</w:t>
+      </w:r>
+      <w:proofErr w:type="gramEnd"/>
+      <w:r>
+        <w:rPr>
+          <w:sz w:val="16"/>
+          <w:szCs w:val="16"/>
+        </w:rPr>
+        <w:t xml:space="preserve">. Program Run Out of the AFRL that Conducts Nanosat Competitions </w:t>
       </w:r>
       <w:r>
         <w:rPr>
@@ -3624,7 +3706,23 @@
           <w:sz w:val="18"/>
           <w:szCs w:val="18"/>
         </w:rPr>
-        <w:t>(i.e. The Organization Responsible for Providing COPPER with a Launch)</w:t>
+        <w:t>(</w:t>
+      </w:r>
+      <w:proofErr w:type="gramStart"/>
+      <w:r>
+        <w:rPr>
+          <w:sz w:val="18"/>
+          <w:szCs w:val="18"/>
+        </w:rPr>
+        <w:t>i.e</w:t>
+      </w:r>
+      <w:proofErr w:type="gramEnd"/>
+      <w:r>
+        <w:rPr>
+          <w:sz w:val="18"/>
+          <w:szCs w:val="18"/>
+        </w:rPr>
+        <w:t>. The Organization Responsible for Providing COPPER with a Launch)</w:t>
       </w:r>
     </w:p>
     <w:p>
@@ -3647,8 +3745,17 @@
           <w:b/>
           <w:szCs w:val="18"/>
         </w:rPr>
-        <w:t>Minotaur: Name of the Rocket in which COPPER will be Launched</w:t>
+        <w:t xml:space="preserve">Minotaur: Name of the Rocket in which COPPER will be </w:t>
       </w:r>
+      <w:proofErr w:type="gramStart"/>
+      <w:r>
+        <w:rPr>
+          <w:b/>
+          <w:szCs w:val="18"/>
+        </w:rPr>
+        <w:t>Launched</w:t>
+      </w:r>
+      <w:proofErr w:type="gramEnd"/>
     </w:p>
     <w:p>
       <w:pPr>
@@ -3664,6 +3771,7 @@
         <w:lastRenderedPageBreak/>
         <w:t>-</w:t>
       </w:r>
+      <w:proofErr w:type="spellStart"/>
       <w:r>
         <w:rPr>
           <w:b/>
@@ -3674,7 +3782,14 @@
         <w:rPr>
           <w:b/>
         </w:rPr>
-        <w:t>aNa: Educational Launch of Nanos</w:t>
+        <w:t>aNa</w:t>
+      </w:r>
+      <w:proofErr w:type="spellEnd"/>
+      <w:r>
+        <w:rPr>
+          <w:b/>
+        </w:rPr>
+        <w:t>: Educational Launch of Nanos</w:t>
       </w:r>
       <w:r>
         <w:rPr>
@@ -3694,12 +3809,21 @@
       <w:r>
         <w:t>(</w:t>
       </w:r>
+      <w:proofErr w:type="gramStart"/>
       <w:r>
         <w:rPr>
           <w:sz w:val="18"/>
           <w:szCs w:val="18"/>
         </w:rPr>
-        <w:t xml:space="preserve">i.e. Program run by NASA that helps facilitate </w:t>
+        <w:t>i.e</w:t>
+      </w:r>
+      <w:proofErr w:type="gramEnd"/>
+      <w:r>
+        <w:rPr>
+          <w:sz w:val="18"/>
+          <w:szCs w:val="18"/>
+        </w:rPr>
+        <w:t xml:space="preserve">. Program run by NASA that helps facilitate </w:t>
       </w:r>
       <w:r>
         <w:rPr>
@@ -3746,7 +3870,23 @@
           <w:sz w:val="18"/>
           <w:szCs w:val="18"/>
         </w:rPr>
-        <w:t xml:space="preserve">(i.e. The System Used to Control and Monitor the State of the Battery being Used in a Satellite System) </w:t>
+        <w:t>(</w:t>
+      </w:r>
+      <w:proofErr w:type="gramStart"/>
+      <w:r>
+        <w:rPr>
+          <w:sz w:val="18"/>
+          <w:szCs w:val="18"/>
+        </w:rPr>
+        <w:t>i.e</w:t>
+      </w:r>
+      <w:proofErr w:type="gramEnd"/>
+      <w:r>
+        <w:rPr>
+          <w:sz w:val="18"/>
+          <w:szCs w:val="18"/>
+        </w:rPr>
+        <w:t xml:space="preserve">. The System Used to Control and Monitor the State of the Battery being Used in a Satellite System) </w:t>
       </w:r>
     </w:p>
     <w:p>
@@ -3763,11 +3903,19 @@
         </w:rPr>
         <w:t>-</w:t>
       </w:r>
+      <w:proofErr w:type="spellStart"/>
       <w:r>
         <w:rPr>
           <w:b/>
         </w:rPr>
-        <w:t>ClydeSpace: Company that Produces CubeSat Size Batteries and EPS’</w:t>
+        <w:t>ClydeSpace</w:t>
+      </w:r>
+      <w:proofErr w:type="spellEnd"/>
+      <w:r>
+        <w:rPr>
+          <w:b/>
+        </w:rPr>
+        <w:t>: Company that Produces CubeSat Size Batteries and EPS’</w:t>
       </w:r>
       <w:r>
         <w:rPr>
@@ -3790,11 +3938,19 @@
         </w:rPr>
         <w:t>-</w:t>
       </w:r>
+      <w:proofErr w:type="spellStart"/>
       <w:r>
         <w:rPr>
           <w:b/>
         </w:rPr>
-        <w:t>Spectrolab: Company that Produces Solar Cells and Solar Power Systems</w:t>
+        <w:t>Spectrolab</w:t>
+      </w:r>
+      <w:proofErr w:type="spellEnd"/>
+      <w:r>
+        <w:rPr>
+          <w:b/>
+        </w:rPr>
+        <w:t>: Company that Produces Solar Cells and Solar Power Systems</w:t>
       </w:r>
     </w:p>
     <w:p>
@@ -3810,11 +3966,19 @@
         </w:rPr>
         <w:t>-</w:t>
       </w:r>
+      <w:proofErr w:type="spellStart"/>
       <w:r>
         <w:rPr>
           <w:b/>
         </w:rPr>
-        <w:t xml:space="preserve">Trac: System Used to Label and Record the Location and Movement of Every Item in the SSRL </w:t>
+        <w:t>Trac</w:t>
+      </w:r>
+      <w:proofErr w:type="spellEnd"/>
+      <w:r>
+        <w:rPr>
+          <w:b/>
+        </w:rPr>
+        <w:t xml:space="preserve">: System Used to Label and Record the Location and Movement of Every Item in the SSRL </w:t>
       </w:r>
       <w:bookmarkStart w:id="4" w:name="_GoBack"/>
       <w:bookmarkEnd w:id="4"/>
@@ -4551,64 +4715,68 @@
             </w:numPr>
           </w:pPr>
           <w:r>
-            <w:t>Ground Station Snag Prevention</w:t>
+            <w:t>Action Item #1</w:t>
           </w:r>
         </w:p>
       </w:sdtContent>
     </w:sdt>
     <w:bookmarkEnd w:id="7" w:displacedByCustomXml="prev"/>
-    <w:bookmarkStart w:id="8" w:name="_Toc368917673" w:displacedByCustomXml="next"/>
-    <w:sdt>
-      <w:sdtPr>
-        <w:id w:val="-1616447657"/>
-        <w:placeholder>
-          <w:docPart w:val="2307FEF57269459BAEE8D8BD5D9DD303"/>
-        </w:placeholder>
-        <w:text/>
-      </w:sdtPr>
-      <w:sdtEndPr/>
-      <w:sdtContent>
-        <w:p>
-          <w:pPr>
-            <w:pStyle w:val="Heading2"/>
-            <w:numPr>
-              <w:ilvl w:val="0"/>
-              <w:numId w:val="5"/>
-            </w:numPr>
-          </w:pPr>
+    <w:bookmarkStart w:id="8" w:name="_Toc368917673"/>
+    <w:bookmarkStart w:id="9" w:name="_Toc368917674"/>
+    <w:bookmarkEnd w:id="8"/>
+    <w:p>
+      <w:pPr>
+        <w:pStyle w:val="Heading2"/>
+        <w:numPr>
+          <w:ilvl w:val="0"/>
+          <w:numId w:val="5"/>
+        </w:numPr>
+      </w:pPr>
+      <w:sdt>
+        <w:sdtPr>
+          <w:id w:val="26533026"/>
+          <w:placeholder>
+            <w:docPart w:val="395242A4E8934494A7E1DCC8CDE6D1F5"/>
+          </w:placeholder>
+          <w:text/>
+        </w:sdtPr>
+        <w:sdtContent>
           <w:r>
-            <w:t>Huntsville Contact</w:t>
+            <w:t>A</w:t>
           </w:r>
-        </w:p>
-      </w:sdtContent>
-    </w:sdt>
-    <w:bookmarkEnd w:id="8" w:displacedByCustomXml="prev"/>
-    <w:bookmarkStart w:id="9" w:name="_Toc368917674" w:displacedByCustomXml="next"/>
-    <w:sdt>
-      <w:sdtPr>
-        <w:id w:val="1392153951"/>
-        <w:placeholder>
-          <w:docPart w:val="7CE6F47E15734893B307EBE1E425150D"/>
-        </w:placeholder>
-        <w:text/>
-      </w:sdtPr>
-      <w:sdtEndPr/>
-      <w:sdtContent>
-        <w:p>
-          <w:pPr>
-            <w:pStyle w:val="Heading2"/>
-            <w:numPr>
-              <w:ilvl w:val="0"/>
-              <w:numId w:val="5"/>
-            </w:numPr>
-          </w:pPr>
           <w:r>
-            <w:t>Mission Patches</w:t>
+            <w:t>ction Item #2</w:t>
           </w:r>
-        </w:p>
-      </w:sdtContent>
-    </w:sdt>
-    <w:bookmarkEnd w:id="9" w:displacedByCustomXml="prev"/>
+        </w:sdtContent>
+      </w:sdt>
+    </w:p>
+    <w:p>
+      <w:pPr>
+        <w:pStyle w:val="Heading2"/>
+        <w:numPr>
+          <w:ilvl w:val="0"/>
+          <w:numId w:val="5"/>
+        </w:numPr>
+      </w:pPr>
+      <w:r>
+        <w:t xml:space="preserve"> </w:t>
+      </w:r>
+      <w:sdt>
+        <w:sdtPr>
+          <w:id w:val="1392153951"/>
+          <w:placeholder>
+            <w:docPart w:val="7CE6F47E15734893B307EBE1E425150D"/>
+          </w:placeholder>
+          <w:text/>
+        </w:sdtPr>
+        <w:sdtContent>
+          <w:r>
+            <w:t>Action Item #3</w:t>
+          </w:r>
+        </w:sdtContent>
+      </w:sdt>
+      <w:bookmarkEnd w:id="9"/>
+    </w:p>
     <w:p>
       <w:pPr>
         <w:pStyle w:val="Heading1"/>
@@ -4640,64 +4808,68 @@
             </w:numPr>
           </w:pPr>
           <w:r>
-            <w:t>Gitting Version Control</w:t>
+            <w:t>General Discussion Topic #1</w:t>
           </w:r>
         </w:p>
       </w:sdtContent>
     </w:sdt>
     <w:bookmarkEnd w:id="11" w:displacedByCustomXml="prev"/>
-    <w:bookmarkStart w:id="12" w:name="_Toc368917677" w:displacedByCustomXml="next"/>
-    <w:sdt>
-      <w:sdtPr>
-        <w:id w:val="-349571769"/>
-        <w:placeholder>
-          <w:docPart w:val="5118E0CB34704D37903199D02C286A23"/>
-        </w:placeholder>
-        <w:text/>
-      </w:sdtPr>
-      <w:sdtEndPr/>
-      <w:sdtContent>
-        <w:p>
-          <w:pPr>
-            <w:pStyle w:val="Heading2"/>
-            <w:numPr>
-              <w:ilvl w:val="0"/>
-              <w:numId w:val="20"/>
-            </w:numPr>
-          </w:pPr>
+    <w:bookmarkStart w:id="12" w:name="_Toc368917677"/>
+    <w:bookmarkStart w:id="13" w:name="_Toc368917678"/>
+    <w:bookmarkEnd w:id="12"/>
+    <w:p>
+      <w:pPr>
+        <w:pStyle w:val="Heading2"/>
+        <w:numPr>
+          <w:ilvl w:val="0"/>
+          <w:numId w:val="20"/>
+        </w:numPr>
+      </w:pPr>
+      <w:sdt>
+        <w:sdtPr>
+          <w:id w:val="-709411764"/>
+          <w:placeholder>
+            <w:docPart w:val="9CE0C1685E0842BD9D0E6C58A49B5E28"/>
+          </w:placeholder>
+          <w:text/>
+        </w:sdtPr>
+        <w:sdtContent>
           <w:r>
-            <w:t>Alumni Weekend Recap</w:t>
+            <w:t>G</w:t>
           </w:r>
-        </w:p>
-      </w:sdtContent>
-    </w:sdt>
-    <w:bookmarkEnd w:id="12" w:displacedByCustomXml="prev"/>
-    <w:bookmarkStart w:id="13" w:name="_Toc368917678" w:displacedByCustomXml="next"/>
-    <w:sdt>
-      <w:sdtPr>
-        <w:id w:val="1299108321"/>
-        <w:placeholder>
-          <w:docPart w:val="B3EC9C98AF614F0EB63E20D3E09B7BC7"/>
-        </w:placeholder>
-        <w:text/>
-      </w:sdtPr>
-      <w:sdtEndPr/>
-      <w:sdtContent>
-        <w:p>
-          <w:pPr>
-            <w:pStyle w:val="Heading2"/>
-            <w:numPr>
-              <w:ilvl w:val="0"/>
-              <w:numId w:val="20"/>
-            </w:numPr>
-          </w:pPr>
           <w:r>
-            <w:t>Vacuum Chamber</w:t>
+            <w:t>eneral Discussion Topic #2</w:t>
           </w:r>
-        </w:p>
-      </w:sdtContent>
-    </w:sdt>
-    <w:bookmarkEnd w:id="13" w:displacedByCustomXml="prev"/>
+        </w:sdtContent>
+      </w:sdt>
+    </w:p>
+    <w:p>
+      <w:pPr>
+        <w:pStyle w:val="Heading2"/>
+        <w:numPr>
+          <w:ilvl w:val="0"/>
+          <w:numId w:val="20"/>
+        </w:numPr>
+      </w:pPr>
+      <w:r>
+        <w:t xml:space="preserve"> </w:t>
+      </w:r>
+      <w:sdt>
+        <w:sdtPr>
+          <w:id w:val="1299108321"/>
+          <w:placeholder>
+            <w:docPart w:val="B3EC9C98AF614F0EB63E20D3E09B7BC7"/>
+          </w:placeholder>
+          <w:text/>
+        </w:sdtPr>
+        <w:sdtContent>
+          <w:r>
+            <w:t>General Discussion Topic #3</w:t>
+          </w:r>
+        </w:sdtContent>
+      </w:sdt>
+      <w:bookmarkEnd w:id="13"/>
+    </w:p>
     <w:p>
       <w:pPr>
         <w:pStyle w:val="Heading1"/>
@@ -9562,35 +9734,6 @@
     </w:docPart>
     <w:docPart>
       <w:docPartPr>
-        <w:name w:val="2307FEF57269459BAEE8D8BD5D9DD303"/>
-        <w:category>
-          <w:name w:val="General"/>
-          <w:gallery w:val="placeholder"/>
-        </w:category>
-        <w:types>
-          <w:type w:val="bbPlcHdr"/>
-        </w:types>
-        <w:behaviors>
-          <w:behavior w:val="content"/>
-        </w:behaviors>
-        <w:guid w:val="{501B8DCA-7B56-42AC-BBD6-76532467423B}"/>
-      </w:docPartPr>
-      <w:docPartBody>
-        <w:p>
-          <w:pPr>
-            <w:pStyle w:val="2307FEF57269459BAEE8D8BD5D9DD30314"/>
-          </w:pPr>
-          <w:r>
-            <w:rPr>
-              <w:rStyle w:val="PlaceholderText"/>
-            </w:rPr>
-            <w:t>Insert Action Item Name #2 Here</w:t>
-          </w:r>
-        </w:p>
-      </w:docPartBody>
-    </w:docPart>
-    <w:docPart>
-      <w:docPartPr>
         <w:name w:val="7CE6F47E15734893B307EBE1E425150D"/>
         <w:category>
           <w:name w:val="General"/>
@@ -9649,35 +9792,6 @@
     </w:docPart>
     <w:docPart>
       <w:docPartPr>
-        <w:name w:val="5118E0CB34704D37903199D02C286A23"/>
-        <w:category>
-          <w:name w:val="General"/>
-          <w:gallery w:val="placeholder"/>
-        </w:category>
-        <w:types>
-          <w:type w:val="bbPlcHdr"/>
-        </w:types>
-        <w:behaviors>
-          <w:behavior w:val="content"/>
-        </w:behaviors>
-        <w:guid w:val="{18FBA2E7-9090-48BF-AA37-6C12172724B4}"/>
-      </w:docPartPr>
-      <w:docPartBody>
-        <w:p>
-          <w:pPr>
-            <w:pStyle w:val="5118E0CB34704D37903199D02C286A23"/>
-          </w:pPr>
-          <w:r>
-            <w:rPr>
-              <w:rStyle w:val="PlaceholderText"/>
-            </w:rPr>
-            <w:t>Insert Action Item Name #2 Here</w:t>
-          </w:r>
-        </w:p>
-      </w:docPartBody>
-    </w:docPart>
-    <w:docPart>
-      <w:docPartPr>
         <w:name w:val="B3EC9C98AF614F0EB63E20D3E09B7BC7"/>
         <w:category>
           <w:name w:val="General"/>
@@ -9695,6 +9809,64 @@
         <w:p>
           <w:pPr>
             <w:pStyle w:val="B3EC9C98AF614F0EB63E20D3E09B7BC7"/>
+          </w:pPr>
+          <w:r>
+            <w:rPr>
+              <w:rStyle w:val="PlaceholderText"/>
+            </w:rPr>
+            <w:t>Insert Action Item Name #2 Here</w:t>
+          </w:r>
+        </w:p>
+      </w:docPartBody>
+    </w:docPart>
+    <w:docPart>
+      <w:docPartPr>
+        <w:name w:val="395242A4E8934494A7E1DCC8CDE6D1F5"/>
+        <w:category>
+          <w:name w:val="General"/>
+          <w:gallery w:val="placeholder"/>
+        </w:category>
+        <w:types>
+          <w:type w:val="bbPlcHdr"/>
+        </w:types>
+        <w:behaviors>
+          <w:behavior w:val="content"/>
+        </w:behaviors>
+        <w:guid w:val="{60DE9E3D-E8CC-4C78-AB70-D68BEBFDD8A1}"/>
+      </w:docPartPr>
+      <w:docPartBody>
+        <w:p>
+          <w:pPr>
+            <w:pStyle w:val="395242A4E8934494A7E1DCC8CDE6D1F5"/>
+          </w:pPr>
+          <w:r>
+            <w:rPr>
+              <w:rStyle w:val="PlaceholderText"/>
+            </w:rPr>
+            <w:t>Insert Action Item Name #1 Here</w:t>
+          </w:r>
+        </w:p>
+      </w:docPartBody>
+    </w:docPart>
+    <w:docPart>
+      <w:docPartPr>
+        <w:name w:val="9CE0C1685E0842BD9D0E6C58A49B5E28"/>
+        <w:category>
+          <w:name w:val="General"/>
+          <w:gallery w:val="placeholder"/>
+        </w:category>
+        <w:types>
+          <w:type w:val="bbPlcHdr"/>
+        </w:types>
+        <w:behaviors>
+          <w:behavior w:val="content"/>
+        </w:behaviors>
+        <w:guid w:val="{1A299F45-1007-4D18-A19E-F8FC9EBF413B}"/>
+      </w:docPartPr>
+      <w:docPartBody>
+        <w:p>
+          <w:pPr>
+            <w:pStyle w:val="9CE0C1685E0842BD9D0E6C58A49B5E28"/>
           </w:pPr>
           <w:r>
             <w:rPr>
@@ -9784,6 +9956,7 @@
     <w:rsid w:val="007F7754"/>
     <w:rsid w:val="00815C0D"/>
     <w:rsid w:val="00912768"/>
+    <w:rsid w:val="00B52E00"/>
     <w:rsid w:val="00C75EA3"/>
   </w:rsids>
   <m:mathPr>
@@ -9998,7 +10171,7 @@
     <w:basedOn w:val="DefaultParagraphFont"/>
     <w:uiPriority w:val="99"/>
     <w:semiHidden/>
-    <w:rsid w:val="005B2B83"/>
+    <w:rsid w:val="003D5F3B"/>
     <w:rPr>
       <w:color w:val="808080"/>
     </w:rPr>
@@ -24038,6 +24211,18 @@
   <w:style w:type="paragraph" w:customStyle="1" w:styleId="814F7C5F79B34A6081F09963075499A4">
     <w:name w:val="814F7C5F79B34A6081F09963075499A4"/>
     <w:rsid w:val="005B2B83"/>
+  </w:style>
+  <w:style w:type="paragraph" w:customStyle="1" w:styleId="395242A4E8934494A7E1DCC8CDE6D1F5">
+    <w:name w:val="395242A4E8934494A7E1DCC8CDE6D1F5"/>
+    <w:rsid w:val="003D5F3B"/>
+  </w:style>
+  <w:style w:type="paragraph" w:customStyle="1" w:styleId="8430A9044C6B4CD687ECEC616C691AA7">
+    <w:name w:val="8430A9044C6B4CD687ECEC616C691AA7"/>
+    <w:rsid w:val="003D5F3B"/>
+  </w:style>
+  <w:style w:type="paragraph" w:customStyle="1" w:styleId="9CE0C1685E0842BD9D0E6C58A49B5E28">
+    <w:name w:val="9CE0C1685E0842BD9D0E6C58A49B5E28"/>
+    <w:rsid w:val="003D5F3B"/>
   </w:style>
 </w:styles>
 </file>
@@ -24234,7 +24419,7 @@
     <w:basedOn w:val="DefaultParagraphFont"/>
     <w:uiPriority w:val="99"/>
     <w:semiHidden/>
-    <w:rsid w:val="005B2B83"/>
+    <w:rsid w:val="003D5F3B"/>
     <w:rPr>
       <w:color w:val="808080"/>
     </w:rPr>
@@ -38274,6 +38459,18 @@
   <w:style w:type="paragraph" w:customStyle="1" w:styleId="814F7C5F79B34A6081F09963075499A4">
     <w:name w:val="814F7C5F79B34A6081F09963075499A4"/>
     <w:rsid w:val="005B2B83"/>
+  </w:style>
+  <w:style w:type="paragraph" w:customStyle="1" w:styleId="395242A4E8934494A7E1DCC8CDE6D1F5">
+    <w:name w:val="395242A4E8934494A7E1DCC8CDE6D1F5"/>
+    <w:rsid w:val="003D5F3B"/>
+  </w:style>
+  <w:style w:type="paragraph" w:customStyle="1" w:styleId="8430A9044C6B4CD687ECEC616C691AA7">
+    <w:name w:val="8430A9044C6B4CD687ECEC616C691AA7"/>
+    <w:rsid w:val="003D5F3B"/>
+  </w:style>
+  <w:style w:type="paragraph" w:customStyle="1" w:styleId="9CE0C1685E0842BD9D0E6C58A49B5E28">
+    <w:name w:val="9CE0C1685E0842BD9D0E6C58A49B5E28"/>
+    <w:rsid w:val="003D5F3B"/>
   </w:style>
 </w:styles>
 </file>
@@ -38573,7 +38770,7 @@
 </file>
 
 <file path=customXml/itemProps1.xml><?xml version="1.0" encoding="utf-8"?>
-<ds:datastoreItem xmlns:ds="http://schemas.openxmlformats.org/officeDocument/2006/customXml" ds:itemID="{C0DBA0B5-1920-41EA-B270-4CCD4C2786D1}">
+<ds:datastoreItem xmlns:ds="http://schemas.openxmlformats.org/officeDocument/2006/customXml" ds:itemID="{B8B2836C-1C65-4D32-9421-3B45CE3A912B}">
   <ds:schemaRefs>
     <ds:schemaRef ds:uri="http://schemas.openxmlformats.org/officeDocument/2006/bibliography"/>
   </ds:schemaRefs>

</xml_diff>